<commit_message>
Third Commit - Added document annotation and downloading annoted docx.
</commit_message>
<xml_diff>
--- a/sample_documents/sample_doc1.docx
+++ b/sample_documents/sample_doc1.docx
@@ -11,38 +11,38 @@
       </w:pPr>
       <w:r>
         <w:rPr/>
-        <w:t>1. Name of Company : The name of the Company is "</w:t>
-      </w:r>
-      <w:r>
-        <w:rPr/>
-        <w:t>Chinmay AI-future</w:t>
-      </w:r>
-      <w:r>
-        <w:rPr/>
-        <w:t xml:space="preserve"> Limited"</w:t>
-      </w:r>
-    </w:p>
-    <w:p>
-      <w:pPr>
-        <w:pStyle w:val="Normal"/>
-        <w:bidi w:val="0"/>
-        <w:jc w:val="start"/>
-        <w:rPr/>
-      </w:pPr>
-      <w:r>
-        <w:rPr/>
-      </w:r>
-    </w:p>
-    <w:p>
-      <w:pPr>
-        <w:pStyle w:val="Normal"/>
-        <w:bidi w:val="0"/>
-        <w:jc w:val="start"/>
-        <w:rPr/>
-      </w:pPr>
-      <w:r>
-        <w:rPr/>
-        <w:t>2. Objects : The Company is formed for the purpose of conducting business and help people grow their business.</w:t>
+        <w:t>1. Name of Company : The name of the Company is "Chinmay AI-future Limited"</w:t>
+      </w:r>
+    </w:p>
+    <w:p>
+      <w:pPr>
+        <w:pStyle w:val="Normal"/>
+        <w:bidi w:val="0"/>
+        <w:jc w:val="start"/>
+        <w:rPr/>
+      </w:pPr>
+      <w:r>
+        <w:rPr/>
+      </w:r>
+    </w:p>
+    <w:p>
+      <w:pPr>
+        <w:pStyle w:val="Normal"/>
+        <w:bidi w:val="0"/>
+        <w:jc w:val="start"/>
+        <w:rPr/>
+      </w:pPr>
+      <w:r>
+        <w:rPr/>
+        <w:t xml:space="preserve">2. Objects : The Company is formed for the purpose of conducting business and help people grow their business </w:t>
+      </w:r>
+      <w:r>
+        <w:rPr/>
+        <w:t xml:space="preserve">against </w:t>
+      </w:r>
+      <w:r>
+        <w:rPr/>
+        <w:t>UAE Federal Courts.</w:t>
       </w:r>
     </w:p>
     <w:p>

</xml_diff>